<commit_message>
Updated Trial Variable Documents
</commit_message>
<xml_diff>
--- a/docassemble/SoCalc/data/templates/MGL-trial-COLA.docx
+++ b/docassemble/SoCalc/data/templates/MGL-trial-COLA.docx
@@ -650,7 +650,13 @@
         <w:rPr>
           <w:b/>
         </w:rPr>
-        <w:t>TrialBriefs</w:t>
+        <w:t>Pret</w:t>
+      </w:r>
+      <w:r>
+        <w:rPr>
+          <w:b/>
+        </w:rPr>
+        <w:t>rialBriefs</w:t>
       </w:r>
       <w:proofErr w:type="spellEnd"/>
       <w:r>
@@ -659,6 +665,8 @@
         </w:rPr>
         <w:t>}}</w:t>
       </w:r>
+      <w:bookmarkStart w:id="0" w:name="_GoBack"/>
+      <w:bookmarkEnd w:id="0"/>
       <w:r>
         <w:rPr>
           <w:b/>
@@ -800,8 +808,6 @@
           <w:sz w:val="23"/>
         </w:rPr>
       </w:pPr>
-      <w:bookmarkStart w:id="0" w:name="_GoBack"/>
-      <w:bookmarkEnd w:id="0"/>
     </w:p>
     <w:p>
       <w:pPr>
@@ -2010,15 +2016,7 @@
         <w:t xml:space="preserve"> </w:t>
       </w:r>
       <w:r>
-        <w:t xml:space="preserve">for </w:t>
-      </w:r>
-      <w:proofErr w:type="gramStart"/>
-      <w:r>
-        <w:t>Cause</w:t>
-      </w:r>
-      <w:proofErr w:type="gramEnd"/>
-      <w:r>
-        <w:t xml:space="preserve"> form is located on the Court’s website under</w:t>
+        <w:t>for Cause form is located on the Court’s website under</w:t>
       </w:r>
       <w:r>
         <w:rPr>
@@ -3472,7 +3470,7 @@
       </w:pPr>
     </w:pPrDefault>
   </w:docDefaults>
-  <w:latentStyles w:defLockedState="0" w:defUIPriority="99" w:defSemiHidden="0" w:defUnhideWhenUsed="0" w:defQFormat="0" w:count="377">
+  <w:latentStyles w:defLockedState="0" w:defUIPriority="99" w:defSemiHidden="0" w:defUnhideWhenUsed="0" w:defQFormat="0" w:count="376">
     <w:lsdException w:name="Normal" w:uiPriority="0" w:qFormat="1"/>
     <w:lsdException w:name="heading 1" w:uiPriority="9" w:qFormat="1"/>
     <w:lsdException w:name="heading 2" w:semiHidden="1" w:uiPriority="9" w:unhideWhenUsed="1" w:qFormat="1"/>
@@ -3849,7 +3847,6 @@
     <w:lsdException w:name="Hashtag" w:semiHidden="1" w:unhideWhenUsed="1"/>
     <w:lsdException w:name="Unresolved Mention" w:semiHidden="1" w:unhideWhenUsed="1"/>
     <w:lsdException w:name="Smart Link" w:semiHidden="1" w:unhideWhenUsed="1"/>
-    <w:lsdException w:name="Smart Link Error" w:semiHidden="1" w:unhideWhenUsed="1"/>
   </w:latentStyles>
   <w:style w:type="paragraph" w:default="1" w:styleId="Normal">
     <w:name w:val="Normal"/>

</xml_diff>